<commit_message>
Criação de um script para gerar embeddings e implemntação de embeddings para os nomes das fazendas. Adição de um txt com anotações de possíveis melhorias a serem feitas. Edição do doc que contém informações sobre os atributos de cada tabela.
</commit_message>
<xml_diff>
--- a/Projeto 1/INFORMAÇÕES SOBRE A PLANILHA DE DADOS.docx
+++ b/Projeto 1/INFORMAÇÕES SOBRE A PLANILHA DE DADOS.docx
@@ -12,7 +12,6 @@
           <w:szCs w:val="24"/>
         </w:rPr>
       </w:pPr>
-      <w:bookmarkStart w:id="0" w:name="_GoBack"/>
       <w:r>
         <w:rPr>
           <w:rFonts w:ascii="Times New Roman" w:hAnsi="Times New Roman" w:cs="Times New Roman"/>
@@ -2653,25 +2652,159 @@
           <w:lang w:eastAsia="pt-BR"/>
           <w14:ligatures w14:val="none"/>
         </w:rPr>
-        <w:t>VAZIA</w:t>
-      </w:r>
-      <w:r>
-        <w:rPr>
-          <w:rFonts w:ascii="Times New Roman" w:eastAsia="Times New Roman" w:hAnsi="Times New Roman" w:cs="Times New Roman"/>
-          <w:kern w:val="0"/>
-          <w:sz w:val="24"/>
-          <w:szCs w:val="24"/>
-          <w:lang w:eastAsia="pt-BR"/>
-          <w14:ligatures w14:val="none"/>
-        </w:rPr>
-        <w:t>: Indica se o animal não ficou prenha.</w:t>
-      </w:r>
-    </w:p>
-    <w:p>
-      <w:pPr>
-        <w:rPr>
-          <w:rFonts w:ascii="Times New Roman" w:hAnsi="Times New Roman" w:cs="Times New Roman"/>
-          <w:b/>
+        <w:t>vazia_com_ou_sem_CL</w:t>
+      </w:r>
+      <w:r>
+        <w:rPr>
+          <w:rFonts w:ascii="Times New Roman" w:eastAsia="Times New Roman" w:hAnsi="Times New Roman" w:cs="Times New Roman"/>
+          <w:b/>
+          <w:bCs/>
+          <w:kern w:val="0"/>
+          <w:sz w:val="24"/>
+          <w:szCs w:val="24"/>
+          <w:lang w:eastAsia="pt-BR"/>
+          <w14:ligatures w14:val="none"/>
+        </w:rPr>
+        <w:t>:</w:t>
+      </w:r>
+      <w:r>
+        <w:rPr>
+          <w:rFonts w:ascii="Times New Roman" w:eastAsia="Times New Roman" w:hAnsi="Times New Roman" w:cs="Times New Roman"/>
+          <w:kern w:val="0"/>
+          <w:sz w:val="24"/>
+          <w:szCs w:val="24"/>
+          <w:lang w:eastAsia="pt-BR"/>
+          <w14:ligatures w14:val="none"/>
+        </w:rPr>
+        <w:t xml:space="preserve"> Indica se o animal não </w:t>
+      </w:r>
+      <w:r>
+        <w:rPr>
+          <w:rFonts w:ascii="Times New Roman" w:eastAsia="Times New Roman" w:hAnsi="Times New Roman" w:cs="Times New Roman"/>
+          <w:kern w:val="0"/>
+          <w:sz w:val="24"/>
+          <w:szCs w:val="24"/>
+          <w:lang w:eastAsia="pt-BR"/>
+          <w14:ligatures w14:val="none"/>
+        </w:rPr>
+        <w:t>ficou prenha</w:t>
+      </w:r>
+      <w:r>
+        <w:rPr>
+          <w:rFonts w:ascii="Times New Roman" w:eastAsia="Times New Roman" w:hAnsi="Times New Roman" w:cs="Times New Roman"/>
+          <w:kern w:val="0"/>
+          <w:sz w:val="24"/>
+          <w:szCs w:val="24"/>
+          <w:lang w:eastAsia="pt-BR"/>
+          <w14:ligatures w14:val="none"/>
+        </w:rPr>
+        <w:t>(1=</w:t>
+      </w:r>
+      <w:r>
+        <w:rPr>
+          <w:rFonts w:ascii="Times New Roman" w:eastAsia="Times New Roman" w:hAnsi="Times New Roman" w:cs="Times New Roman"/>
+          <w:kern w:val="0"/>
+          <w:sz w:val="24"/>
+          <w:szCs w:val="24"/>
+          <w:lang w:eastAsia="pt-BR"/>
+          <w14:ligatures w14:val="none"/>
+        </w:rPr>
+        <w:t>perda gestacional</w:t>
+      </w:r>
+      <w:r>
+        <w:rPr>
+          <w:rFonts w:ascii="Times New Roman" w:eastAsia="Times New Roman" w:hAnsi="Times New Roman" w:cs="Times New Roman"/>
+          <w:kern w:val="0"/>
+          <w:sz w:val="24"/>
+          <w:szCs w:val="24"/>
+          <w:lang w:eastAsia="pt-BR"/>
+          <w14:ligatures w14:val="none"/>
+        </w:rPr>
+        <w:t xml:space="preserve">, 0=não </w:t>
+      </w:r>
+      <w:r>
+        <w:rPr>
+          <w:rFonts w:ascii="Times New Roman" w:eastAsia="Times New Roman" w:hAnsi="Times New Roman" w:cs="Times New Roman"/>
+          <w:kern w:val="0"/>
+          <w:sz w:val="24"/>
+          <w:szCs w:val="24"/>
+          <w:lang w:eastAsia="pt-BR"/>
+          <w14:ligatures w14:val="none"/>
+        </w:rPr>
+        <w:t>perdeu</w:t>
+      </w:r>
+      <w:r>
+        <w:rPr>
+          <w:rFonts w:ascii="Times New Roman" w:eastAsia="Times New Roman" w:hAnsi="Times New Roman" w:cs="Times New Roman"/>
+          <w:kern w:val="0"/>
+          <w:sz w:val="24"/>
+          <w:szCs w:val="24"/>
+          <w:lang w:eastAsia="pt-BR"/>
+          <w14:ligatures w14:val="none"/>
+        </w:rPr>
+        <w:t>)</w:t>
+      </w:r>
+      <w:r>
+        <w:rPr>
+          <w:rFonts w:ascii="Times New Roman" w:eastAsia="Times New Roman" w:hAnsi="Times New Roman" w:cs="Times New Roman"/>
+          <w:kern w:val="0"/>
+          <w:sz w:val="24"/>
+          <w:szCs w:val="24"/>
+          <w:lang w:eastAsia="pt-BR"/>
+          <w14:ligatures w14:val="none"/>
+        </w:rPr>
+        <w:t>.</w:t>
+      </w:r>
+    </w:p>
+    <w:p>
+      <w:pPr>
+        <w:pStyle w:val="NormalWeb"/>
+        <w:ind w:left="708"/>
+      </w:pPr>
+      <w:r>
+        <w:t xml:space="preserve">O </w:t>
+      </w:r>
+      <w:r>
+        <w:rPr>
+          <w:b/>
+          <w:bCs/>
+        </w:rPr>
+        <w:t>CL (Corpo Lúteo)</w:t>
+      </w:r>
+      <w:r>
+        <w:t xml:space="preserve"> é uma estrutura temporária formada no ovário após a ovulação. Ele é fundamental para a </w:t>
+      </w:r>
+      <w:r>
+        <w:rPr>
+          <w:b/>
+          <w:bCs/>
+        </w:rPr>
+        <w:t>manutenção da gestação</w:t>
+      </w:r>
+      <w:r>
+        <w:t xml:space="preserve"> porque produz </w:t>
+      </w:r>
+      <w:r>
+        <w:rPr>
+          <w:b/>
+          <w:bCs/>
+        </w:rPr>
+        <w:t>progesterona</w:t>
+      </w:r>
+      <w:r>
+        <w:t>, o hormônio que prepara o útero para a implantação do embrião e evita novos ciclos estrais.</w:t>
+      </w:r>
+    </w:p>
+    <w:p>
+      <w:pPr>
+        <w:spacing w:after="0" w:line="240" w:lineRule="auto"/>
+        <w:rPr>
+          <w:rFonts w:ascii="Times New Roman" w:eastAsia="Times New Roman" w:hAnsi="Times New Roman" w:cs="Times New Roman"/>
+          <w:kern w:val="0"/>
+          <w:sz w:val="24"/>
+          <w:szCs w:val="24"/>
+          <w:lang w:eastAsia="pt-BR"/>
+          <w14:ligatures w14:val="none"/>
         </w:rPr>
       </w:pPr>
     </w:p>
@@ -2903,6 +3036,7 @@
           <w:lang w:eastAsia="pt-BR"/>
           <w14:ligatures w14:val="none"/>
         </w:rPr>
+        <w:lastRenderedPageBreak/>
         <w:t xml:space="preserve">Se uma vaca tem </w:t>
       </w:r>
       <w:r>
@@ -3061,20 +3195,18 @@
           <w:lang w:eastAsia="pt-BR"/>
           <w14:ligatures w14:val="none"/>
         </w:rPr>
-        <w:lastRenderedPageBreak/>
         <w:t>É útil para análise de eficiência do protocolo de IATF, identificando quantas inseminações uma vaca precisa para engravidar.</w:t>
       </w:r>
-    </w:p>
-    <w:p>
-      <w:pPr>
-        <w:spacing w:after="0" w:line="240" w:lineRule="auto"/>
-        <w:rPr>
-          <w:rFonts w:ascii="Times New Roman" w:eastAsia="Times New Roman" w:hAnsi="Times New Roman" w:cs="Times New Roman"/>
-          <w:kern w:val="0"/>
-          <w:sz w:val="24"/>
-          <w:szCs w:val="24"/>
-          <w:lang w:eastAsia="pt-BR"/>
-          <w14:ligatures w14:val="none"/>
+      <w:bookmarkStart w:id="0" w:name="_GoBack"/>
+      <w:bookmarkEnd w:id="0"/>
+    </w:p>
+    <w:p>
+      <w:pPr>
+        <w:jc w:val="both"/>
+        <w:rPr>
+          <w:rFonts w:ascii="Times New Roman" w:hAnsi="Times New Roman" w:cs="Times New Roman"/>
+          <w:sz w:val="24"/>
+          <w:szCs w:val="24"/>
         </w:rPr>
       </w:pPr>
       <w:r>
@@ -3099,103 +3231,6 @@
           <w:lang w:eastAsia="pt-BR"/>
           <w14:ligatures w14:val="none"/>
         </w:rPr>
-        <w:t>COM OU SEM CL</w:t>
-      </w:r>
-      <w:r>
-        <w:rPr>
-          <w:rFonts w:ascii="Times New Roman" w:eastAsia="Times New Roman" w:hAnsi="Times New Roman" w:cs="Times New Roman"/>
-          <w:kern w:val="0"/>
-          <w:sz w:val="24"/>
-          <w:szCs w:val="24"/>
-          <w:lang w:eastAsia="pt-BR"/>
-          <w14:ligatures w14:val="none"/>
-        </w:rPr>
-        <w:t>: Informação sobre presença ou ausência de corpo lúteo.</w:t>
-      </w:r>
-    </w:p>
-    <w:p>
-      <w:pPr>
-        <w:pStyle w:val="NormalWeb"/>
-        <w:ind w:left="708"/>
-      </w:pPr>
-      <w:r>
-        <w:t xml:space="preserve">O </w:t>
-      </w:r>
-      <w:r>
-        <w:rPr>
-          <w:b/>
-          <w:bCs/>
-        </w:rPr>
-        <w:t>CL (Corpo Lúteo)</w:t>
-      </w:r>
-      <w:r>
-        <w:t xml:space="preserve"> é uma estrutura temporária formada no ovário após a ovulação. Ele é fundamental para a </w:t>
-      </w:r>
-      <w:r>
-        <w:rPr>
-          <w:b/>
-          <w:bCs/>
-        </w:rPr>
-        <w:t>manutenção da gestação</w:t>
-      </w:r>
-      <w:r>
-        <w:t xml:space="preserve"> porque produz </w:t>
-      </w:r>
-      <w:r>
-        <w:rPr>
-          <w:b/>
-          <w:bCs/>
-        </w:rPr>
-        <w:t>progesterona</w:t>
-      </w:r>
-      <w:r>
-        <w:t>, o hormônio que prepara o útero para a implantação do embrião e evita novos ciclos estrais.</w:t>
-      </w:r>
-    </w:p>
-    <w:p>
-      <w:pPr>
-        <w:spacing w:after="0" w:line="240" w:lineRule="auto"/>
-        <w:rPr>
-          <w:rFonts w:ascii="Times New Roman" w:eastAsia="Times New Roman" w:hAnsi="Times New Roman" w:cs="Times New Roman"/>
-          <w:kern w:val="0"/>
-          <w:sz w:val="24"/>
-          <w:szCs w:val="24"/>
-          <w:lang w:eastAsia="pt-BR"/>
-          <w14:ligatures w14:val="none"/>
-        </w:rPr>
-      </w:pPr>
-    </w:p>
-    <w:p>
-      <w:pPr>
-        <w:jc w:val="both"/>
-        <w:rPr>
-          <w:rFonts w:ascii="Times New Roman" w:hAnsi="Times New Roman" w:cs="Times New Roman"/>
-          <w:sz w:val="24"/>
-          <w:szCs w:val="24"/>
-        </w:rPr>
-      </w:pPr>
-      <w:r>
-        <w:rPr>
-          <w:rFonts w:ascii="Times New Roman" w:eastAsia="Times New Roman" w:hAnsi="Times New Roman" w:cs="Times New Roman"/>
-          <w:kern w:val="0"/>
-          <w:sz w:val="24"/>
-          <w:szCs w:val="24"/>
-          <w:lang w:eastAsia="pt-BR"/>
-          <w14:ligatures w14:val="none"/>
-        </w:rPr>
-        <w:t xml:space="preserve">  </w:t>
-      </w:r>
-      <w:r>
-        <w:rPr>
-          <w:rFonts w:ascii="Times New Roman" w:eastAsia="Times New Roman" w:hAnsi="Times New Roman" w:cs="Times New Roman"/>
-          <w:b/>
-          <w:bCs/>
-          <w:kern w:val="0"/>
-          <w:sz w:val="24"/>
-          <w:szCs w:val="24"/>
-          <w:lang w:eastAsia="pt-BR"/>
-          <w14:ligatures w14:val="none"/>
-        </w:rPr>
         <w:t>PERDA</w:t>
       </w:r>
       <w:r>
@@ -3207,9 +3242,30 @@
           <w:lang w:eastAsia="pt-BR"/>
           <w14:ligatures w14:val="none"/>
         </w:rPr>
-        <w:t>: Indica se houve perda gestacional.</w:t>
-      </w:r>
-      <w:bookmarkEnd w:id="0"/>
+        <w:t>: Indica se houve perda gestacional</w:t>
+      </w:r>
+      <w:r>
+        <w:rPr>
+          <w:rFonts w:ascii="Times New Roman" w:eastAsia="Times New Roman" w:hAnsi="Times New Roman" w:cs="Times New Roman"/>
+          <w:kern w:val="0"/>
+          <w:sz w:val="24"/>
+          <w:szCs w:val="24"/>
+          <w:lang w:eastAsia="pt-BR"/>
+          <w14:ligatures w14:val="none"/>
+        </w:rPr>
+        <w:t>(1=perda, 0=não perdeu)</w:t>
+      </w:r>
+      <w:r>
+        <w:rPr>
+          <w:rFonts w:ascii="Times New Roman" w:eastAsia="Times New Roman" w:hAnsi="Times New Roman" w:cs="Times New Roman"/>
+          <w:kern w:val="0"/>
+          <w:sz w:val="24"/>
+          <w:szCs w:val="24"/>
+          <w:lang w:eastAsia="pt-BR"/>
+          <w14:ligatures w14:val="none"/>
+        </w:rPr>
+        <w:t>.</w:t>
+      </w:r>
     </w:p>
     <w:sectPr>
       <w:pgSz w:w="11906" w:h="16838"/>

</xml_diff>